<commit_message>
java systemArchitect road is hard
</commit_message>
<xml_diff>
--- a/ideaReferences.docx
+++ b/ideaReferences.docx
@@ -114,10 +114,7 @@
       </w:r>
       <w:proofErr w:type="spellEnd"/>
       <w:r>
-        <w:t>(</w:t>
-      </w:r>
-      <w:r>
-        <w:t>“</w:t>
+        <w:t>(“</w:t>
       </w:r>
       <w:proofErr w:type="spellStart"/>
       <w:r>
@@ -386,9 +383,6 @@
     <w:p>
       <w:pPr>
         <w:jc w:val="left"/>
-        <w:rPr>
-          <w:rFonts w:hint="eastAsia"/>
-        </w:rPr>
       </w:pPr>
       <w:r>
         <w:t>F</w:t>
@@ -425,10 +419,101 @@
     <w:p>
       <w:pPr>
         <w:jc w:val="left"/>
-        <w:rPr>
-          <w:rFonts w:hint="eastAsia"/>
-        </w:rPr>
-      </w:pPr>
+      </w:pPr>
+      <w:r>
+        <w:rPr>
+          <w:rFonts w:hint="eastAsia"/>
+        </w:rPr>
+        <w:t>4.使用idea生成UML图（</w:t>
+      </w:r>
+      <w:r>
+        <w:rPr>
+          <w:rFonts w:ascii="Arial" w:hAnsi="Arial" w:cs="Arial"/>
+          <w:color w:val="333333"/>
+          <w:sz w:val="20"/>
+          <w:szCs w:val="20"/>
+          <w:shd w:val="clear" w:color="auto" w:fill="FFFFFF"/>
+        </w:rPr>
+        <w:t>Unified Modeling Language</w:t>
+      </w:r>
+      <w:r>
+        <w:rPr>
+          <w:rFonts w:hint="eastAsia"/>
+        </w:rPr>
+        <w:t>）</w:t>
+      </w:r>
+    </w:p>
+    <w:p>
+      <w:pPr>
+        <w:jc w:val="left"/>
+      </w:pPr>
+      <w:proofErr w:type="spellStart"/>
+      <w:r>
+        <w:rPr>
+          <w:rFonts w:hint="eastAsia"/>
+        </w:rPr>
+        <w:t>Ctrl</w:t>
+      </w:r>
+      <w:r>
+        <w:t>+alt+s</w:t>
+      </w:r>
+      <w:proofErr w:type="spellEnd"/>
+      <w:r>
+        <w:rPr>
+          <w:rFonts w:hint="eastAsia"/>
+        </w:rPr>
+        <w:t>打开setting，然后搜索</w:t>
+      </w:r>
+      <w:r>
+        <w:t>D</w:t>
+      </w:r>
+      <w:r>
+        <w:rPr>
+          <w:rFonts w:hint="eastAsia"/>
+        </w:rPr>
+        <w:t>iagrams</w:t>
+      </w:r>
+      <w:r>
+        <w:t>,</w:t>
+      </w:r>
+      <w:r>
+        <w:rPr>
+          <w:rFonts w:hint="eastAsia"/>
+        </w:rPr>
+        <w:t>选中Java</w:t>
+      </w:r>
+      <w:r>
+        <w:t xml:space="preserve"> </w:t>
+      </w:r>
+      <w:r>
+        <w:rPr>
+          <w:rFonts w:hint="eastAsia"/>
+        </w:rPr>
+        <w:t>class</w:t>
+      </w:r>
+      <w:r>
+        <w:t xml:space="preserve"> </w:t>
+      </w:r>
+      <w:r>
+        <w:rPr>
+          <w:rFonts w:hint="eastAsia"/>
+        </w:rPr>
+        <w:t>Diagrams下的所有内容，apply。</w:t>
+      </w:r>
+    </w:p>
+    <w:p>
+      <w:pPr>
+        <w:jc w:val="left"/>
+        <w:rPr>
+          <w:rFonts w:hint="eastAsia"/>
+        </w:rPr>
+      </w:pPr>
+      <w:r>
+        <w:rPr>
+          <w:rFonts w:hint="eastAsia"/>
+        </w:rPr>
+        <w:t>在包下右键，选择Diagrams，自动生成UML图。</w:t>
+      </w:r>
       <w:bookmarkStart w:id="0" w:name="_GoBack"/>
       <w:bookmarkEnd w:id="0"/>
     </w:p>

</xml_diff>